<commit_message>
Done a lot idk
</commit_message>
<xml_diff>
--- a/syntax_analyzer/Docs/Grammar.docx
+++ b/syntax_analyzer/Docs/Grammar.docx
@@ -361,6 +361,13 @@
               <w:highlight w:val="green"/>
             </w:rPr>
             <m:t>stmt</m:t>
+          </m:r>
+          <m:r>
+            <w:rPr>
+              <w:rFonts w:ascii="Cambria Math" w:eastAsiaTheme="minorEastAsia" w:hAnsi="Cambria Math"/>
+              <w:color w:val="E97132" w:themeColor="accent2"/>
+            </w:rPr>
+            <m:t>;</m:t>
           </m:r>
           <m:r>
             <w:rPr>
@@ -4996,13 +5003,6 @@
               <w:highlight w:val="green"/>
             </w:rPr>
             <m:t>val</m:t>
-          </m:r>
-          <m:r>
-            <w:rPr>
-              <w:rFonts w:ascii="Cambria Math" w:eastAsiaTheme="minorEastAsia" w:hAnsi="Cambria Math"/>
-              <w:color w:val="E97132" w:themeColor="accent2"/>
-            </w:rPr>
-            <m:t>;</m:t>
           </m:r>
           <m:r>
             <m:rPr>

</xml_diff>